<commit_message>
Criação do UC 06 e correções
</commit_message>
<xml_diff>
--- a/requisitos/SistemadeEntregas-CasosdeUso.docx
+++ b/requisitos/SistemadeEntregas-CasosdeUso.docx
@@ -6754,7 +6754,37 @@
                 <w:u w:val="single"/>
                 <w:shd w:fill="auto" w:val="clear"/>
               </w:rPr>
-              <w:t xml:space="preserve">2. [IN] O </w:t>
+              <w:t xml:space="preserve">2. [OUT] Mostra lista de clientes</w:t>
+            </w:r>
+          </w:p>
+          <w:p>
+            <w:pPr>
+              <w:keepNext w:val="true"/>
+              <w:suppressAutoHyphens w:val="true"/>
+              <w:spacing w:before="0" w:after="0" w:line="240"/>
+              <w:ind w:right="0" w:left="0" w:firstLine="0"/>
+              <w:jc w:val="left"/>
+              <w:rPr>
+                <w:rFonts w:ascii="Arial" w:hAnsi="Arial" w:cs="Arial" w:eastAsia="Arial"/>
+                <w:color w:val="000000"/>
+                <w:spacing w:val="0"/>
+                <w:position w:val="0"/>
+                <w:sz w:val="22"/>
+                <w:u w:val="single"/>
+                <w:shd w:fill="auto" w:val="clear"/>
+              </w:rPr>
+            </w:pPr>
+            <w:r>
+              <w:rPr>
+                <w:rFonts w:ascii="Arial" w:hAnsi="Arial" w:cs="Arial" w:eastAsia="Arial"/>
+                <w:color w:val="000000"/>
+                <w:spacing w:val="0"/>
+                <w:position w:val="0"/>
+                <w:sz w:val="22"/>
+                <w:u w:val="single"/>
+                <w:shd w:fill="auto" w:val="clear"/>
+              </w:rPr>
+              <w:t xml:space="preserve">3. [IN] O </w:t>
             </w:r>
             <w:r>
               <w:rPr>
@@ -6809,37 +6839,37 @@
                 <w:u w:val="single"/>
                 <w:shd w:fill="auto" w:val="clear"/>
               </w:rPr>
-              <w:t xml:space="preserve">3. [OUT] O sistema apresenta uma lista de dados do cliente.</w:t>
-            </w:r>
-          </w:p>
-          <w:p>
-            <w:pPr>
-              <w:keepNext w:val="true"/>
-              <w:suppressAutoHyphens w:val="true"/>
-              <w:spacing w:before="0" w:after="0" w:line="240"/>
-              <w:ind w:right="0" w:left="0" w:firstLine="0"/>
-              <w:jc w:val="left"/>
-              <w:rPr>
-                <w:rFonts w:ascii="Arial" w:hAnsi="Arial" w:cs="Arial" w:eastAsia="Arial"/>
-                <w:color w:val="000000"/>
-                <w:spacing w:val="0"/>
-                <w:position w:val="0"/>
-                <w:sz w:val="22"/>
-                <w:u w:val="single"/>
-                <w:shd w:fill="auto" w:val="clear"/>
-              </w:rPr>
-            </w:pPr>
-            <w:r>
-              <w:rPr>
-                <w:rFonts w:ascii="Arial" w:hAnsi="Arial" w:cs="Arial" w:eastAsia="Arial"/>
-                <w:color w:val="000000"/>
-                <w:spacing w:val="0"/>
-                <w:position w:val="0"/>
-                <w:sz w:val="22"/>
-                <w:u w:val="single"/>
-                <w:shd w:fill="auto" w:val="clear"/>
-              </w:rPr>
-              <w:t xml:space="preserve">4. O </w:t>
+              <w:t xml:space="preserve">4. [OUT] O sistema apresenta dados do cliente.</w:t>
+            </w:r>
+          </w:p>
+          <w:p>
+            <w:pPr>
+              <w:keepNext w:val="true"/>
+              <w:suppressAutoHyphens w:val="true"/>
+              <w:spacing w:before="0" w:after="0" w:line="240"/>
+              <w:ind w:right="0" w:left="0" w:firstLine="0"/>
+              <w:jc w:val="left"/>
+              <w:rPr>
+                <w:rFonts w:ascii="Arial" w:hAnsi="Arial" w:cs="Arial" w:eastAsia="Arial"/>
+                <w:color w:val="000000"/>
+                <w:spacing w:val="0"/>
+                <w:position w:val="0"/>
+                <w:sz w:val="22"/>
+                <w:u w:val="single"/>
+                <w:shd w:fill="auto" w:val="clear"/>
+              </w:rPr>
+            </w:pPr>
+            <w:r>
+              <w:rPr>
+                <w:rFonts w:ascii="Arial" w:hAnsi="Arial" w:cs="Arial" w:eastAsia="Arial"/>
+                <w:color w:val="000000"/>
+                <w:spacing w:val="0"/>
+                <w:position w:val="0"/>
+                <w:sz w:val="22"/>
+                <w:u w:val="single"/>
+                <w:shd w:fill="auto" w:val="clear"/>
+              </w:rPr>
+              <w:t xml:space="preserve">5. O </w:t>
             </w:r>
             <w:r>
               <w:rPr>
@@ -6894,63 +6924,63 @@
                 <w:u w:val="single"/>
                 <w:shd w:fill="auto" w:val="clear"/>
               </w:rPr>
-              <w:t xml:space="preserve">  4.1. Variante Inserir</w:t>
-            </w:r>
-          </w:p>
-          <w:p>
-            <w:pPr>
-              <w:keepNext w:val="true"/>
-              <w:suppressAutoHyphens w:val="true"/>
-              <w:spacing w:before="0" w:after="0" w:line="240"/>
-              <w:ind w:right="0" w:left="0" w:firstLine="0"/>
-              <w:jc w:val="left"/>
-              <w:rPr>
-                <w:rFonts w:ascii="Arial" w:hAnsi="Arial" w:cs="Arial" w:eastAsia="Arial"/>
-                <w:color w:val="000000"/>
-                <w:spacing w:val="0"/>
-                <w:position w:val="0"/>
-                <w:sz w:val="22"/>
-                <w:u w:val="single"/>
-                <w:shd w:fill="auto" w:val="clear"/>
-              </w:rPr>
-            </w:pPr>
-            <w:r>
-              <w:rPr>
-                <w:rFonts w:ascii="Arial" w:hAnsi="Arial" w:cs="Arial" w:eastAsia="Arial"/>
-                <w:color w:val="000000"/>
-                <w:spacing w:val="0"/>
-                <w:position w:val="0"/>
-                <w:sz w:val="22"/>
-                <w:u w:val="single"/>
-                <w:shd w:fill="auto" w:val="clear"/>
-              </w:rPr>
-              <w:t xml:space="preserve">  4.2. Variante Alterar</w:t>
-            </w:r>
-          </w:p>
-          <w:p>
-            <w:pPr>
-              <w:keepNext w:val="true"/>
-              <w:suppressAutoHyphens w:val="true"/>
-              <w:spacing w:before="0" w:after="0" w:line="240"/>
-              <w:ind w:right="0" w:left="0" w:firstLine="0"/>
-              <w:jc w:val="left"/>
-              <w:rPr>
-                <w:spacing w:val="0"/>
-                <w:position w:val="0"/>
-                <w:sz w:val="22"/>
-              </w:rPr>
-            </w:pPr>
-            <w:r>
-              <w:rPr>
-                <w:rFonts w:ascii="Arial" w:hAnsi="Arial" w:cs="Arial" w:eastAsia="Arial"/>
-                <w:color w:val="000000"/>
-                <w:spacing w:val="0"/>
-                <w:position w:val="0"/>
-                <w:sz w:val="22"/>
-                <w:u w:val="single"/>
-                <w:shd w:fill="auto" w:val="clear"/>
-              </w:rPr>
-              <w:t xml:space="preserve">  4.3. Variante Excluir</w:t>
+              <w:t xml:space="preserve">  5.1. Variante Inserir</w:t>
+            </w:r>
+          </w:p>
+          <w:p>
+            <w:pPr>
+              <w:keepNext w:val="true"/>
+              <w:suppressAutoHyphens w:val="true"/>
+              <w:spacing w:before="0" w:after="0" w:line="240"/>
+              <w:ind w:right="0" w:left="0" w:firstLine="0"/>
+              <w:jc w:val="left"/>
+              <w:rPr>
+                <w:rFonts w:ascii="Arial" w:hAnsi="Arial" w:cs="Arial" w:eastAsia="Arial"/>
+                <w:color w:val="000000"/>
+                <w:spacing w:val="0"/>
+                <w:position w:val="0"/>
+                <w:sz w:val="22"/>
+                <w:u w:val="single"/>
+                <w:shd w:fill="auto" w:val="clear"/>
+              </w:rPr>
+            </w:pPr>
+            <w:r>
+              <w:rPr>
+                <w:rFonts w:ascii="Arial" w:hAnsi="Arial" w:cs="Arial" w:eastAsia="Arial"/>
+                <w:color w:val="000000"/>
+                <w:spacing w:val="0"/>
+                <w:position w:val="0"/>
+                <w:sz w:val="22"/>
+                <w:u w:val="single"/>
+                <w:shd w:fill="auto" w:val="clear"/>
+              </w:rPr>
+              <w:t xml:space="preserve">  5.2. Variante Alterar</w:t>
+            </w:r>
+          </w:p>
+          <w:p>
+            <w:pPr>
+              <w:keepNext w:val="true"/>
+              <w:suppressAutoHyphens w:val="true"/>
+              <w:spacing w:before="0" w:after="0" w:line="240"/>
+              <w:ind w:right="0" w:left="0" w:firstLine="0"/>
+              <w:jc w:val="left"/>
+              <w:rPr>
+                <w:spacing w:val="0"/>
+                <w:position w:val="0"/>
+                <w:sz w:val="22"/>
+              </w:rPr>
+            </w:pPr>
+            <w:r>
+              <w:rPr>
+                <w:rFonts w:ascii="Arial" w:hAnsi="Arial" w:cs="Arial" w:eastAsia="Arial"/>
+                <w:color w:val="000000"/>
+                <w:spacing w:val="0"/>
+                <w:position w:val="0"/>
+                <w:sz w:val="22"/>
+                <w:u w:val="single"/>
+                <w:shd w:fill="auto" w:val="clear"/>
+              </w:rPr>
+              <w:t xml:space="preserve">  5.3. Variante Excluir</w:t>
             </w:r>
           </w:p>
         </w:tc>
@@ -7078,37 +7108,37 @@
                 <w:u w:val="single"/>
                 <w:shd w:fill="auto" w:val="clear"/>
               </w:rPr>
-              <w:t xml:space="preserve">Variante 4.1: Inserir</w:t>
-            </w:r>
-          </w:p>
-          <w:p>
-            <w:pPr>
-              <w:keepNext w:val="true"/>
-              <w:suppressAutoHyphens w:val="true"/>
-              <w:spacing w:before="0" w:after="0" w:line="240"/>
-              <w:ind w:right="0" w:left="0" w:firstLine="0"/>
-              <w:jc w:val="left"/>
-              <w:rPr>
-                <w:rFonts w:ascii="Arial" w:hAnsi="Arial" w:cs="Arial" w:eastAsia="Arial"/>
-                <w:color w:val="000000"/>
-                <w:spacing w:val="0"/>
-                <w:position w:val="0"/>
-                <w:sz w:val="22"/>
-                <w:u w:val="single"/>
-                <w:shd w:fill="auto" w:val="clear"/>
-              </w:rPr>
-            </w:pPr>
-            <w:r>
-              <w:rPr>
-                <w:rFonts w:ascii="Arial" w:hAnsi="Arial" w:cs="Arial" w:eastAsia="Arial"/>
-                <w:color w:val="000000"/>
-                <w:spacing w:val="0"/>
-                <w:position w:val="0"/>
-                <w:sz w:val="22"/>
-                <w:u w:val="single"/>
-                <w:shd w:fill="auto" w:val="clear"/>
-              </w:rPr>
-              <w:t xml:space="preserve">4.1.1. [IN] O </w:t>
+              <w:t xml:space="preserve">Variante 5.1: Inserir</w:t>
+            </w:r>
+          </w:p>
+          <w:p>
+            <w:pPr>
+              <w:keepNext w:val="true"/>
+              <w:suppressAutoHyphens w:val="true"/>
+              <w:spacing w:before="0" w:after="0" w:line="240"/>
+              <w:ind w:right="0" w:left="0" w:firstLine="0"/>
+              <w:jc w:val="left"/>
+              <w:rPr>
+                <w:rFonts w:ascii="Arial" w:hAnsi="Arial" w:cs="Arial" w:eastAsia="Arial"/>
+                <w:color w:val="000000"/>
+                <w:spacing w:val="0"/>
+                <w:position w:val="0"/>
+                <w:sz w:val="22"/>
+                <w:u w:val="single"/>
+                <w:shd w:fill="auto" w:val="clear"/>
+              </w:rPr>
+            </w:pPr>
+            <w:r>
+              <w:rPr>
+                <w:rFonts w:ascii="Arial" w:hAnsi="Arial" w:cs="Arial" w:eastAsia="Arial"/>
+                <w:color w:val="000000"/>
+                <w:spacing w:val="0"/>
+                <w:position w:val="0"/>
+                <w:sz w:val="22"/>
+                <w:u w:val="single"/>
+                <w:shd w:fill="auto" w:val="clear"/>
+              </w:rPr>
+              <w:t xml:space="preserve">5.1.1. [IN] O </w:t>
             </w:r>
             <w:r>
               <w:rPr>
@@ -7182,67 +7212,67 @@
                 <w:u w:val="single"/>
                 <w:shd w:fill="auto" w:val="clear"/>
               </w:rPr>
-              <w:t xml:space="preserve">Variante 4.2: Alterar</w:t>
-            </w:r>
-          </w:p>
-          <w:p>
-            <w:pPr>
-              <w:keepNext w:val="true"/>
-              <w:suppressAutoHyphens w:val="true"/>
-              <w:spacing w:before="0" w:after="0" w:line="240"/>
-              <w:ind w:right="0" w:left="0" w:firstLine="0"/>
-              <w:jc w:val="left"/>
-              <w:rPr>
-                <w:rFonts w:ascii="Arial" w:hAnsi="Arial" w:cs="Arial" w:eastAsia="Arial"/>
-                <w:color w:val="000000"/>
-                <w:spacing w:val="0"/>
-                <w:position w:val="0"/>
-                <w:sz w:val="22"/>
-                <w:u w:val="single"/>
-                <w:shd w:fill="auto" w:val="clear"/>
-              </w:rPr>
-            </w:pPr>
-            <w:r>
-              <w:rPr>
-                <w:rFonts w:ascii="Arial" w:hAnsi="Arial" w:cs="Arial" w:eastAsia="Arial"/>
-                <w:color w:val="000000"/>
-                <w:spacing w:val="0"/>
-                <w:position w:val="0"/>
-                <w:sz w:val="22"/>
-                <w:u w:val="single"/>
-                <w:shd w:fill="auto" w:val="clear"/>
-              </w:rPr>
-              <w:t xml:space="preserve">4.2.1. Inclui, opcionalmente, Variante 3.2</w:t>
-            </w:r>
-          </w:p>
-          <w:p>
-            <w:pPr>
-              <w:keepNext w:val="true"/>
-              <w:suppressAutoHyphens w:val="true"/>
-              <w:spacing w:before="0" w:after="0" w:line="240"/>
-              <w:ind w:right="0" w:left="0" w:firstLine="0"/>
-              <w:jc w:val="left"/>
-              <w:rPr>
-                <w:rFonts w:ascii="Arial" w:hAnsi="Arial" w:cs="Arial" w:eastAsia="Arial"/>
-                <w:color w:val="000000"/>
-                <w:spacing w:val="0"/>
-                <w:position w:val="0"/>
-                <w:sz w:val="22"/>
-                <w:u w:val="single"/>
-                <w:shd w:fill="auto" w:val="clear"/>
-              </w:rPr>
-            </w:pPr>
-            <w:r>
-              <w:rPr>
-                <w:rFonts w:ascii="Arial" w:hAnsi="Arial" w:cs="Arial" w:eastAsia="Arial"/>
-                <w:color w:val="000000"/>
-                <w:spacing w:val="0"/>
-                <w:position w:val="0"/>
-                <w:sz w:val="22"/>
-                <w:u w:val="single"/>
-                <w:shd w:fill="auto" w:val="clear"/>
-              </w:rPr>
-              <w:t xml:space="preserve">4.2.2. [IN] O </w:t>
+              <w:t xml:space="preserve">Variante 5.2: Alterar</w:t>
+            </w:r>
+          </w:p>
+          <w:p>
+            <w:pPr>
+              <w:keepNext w:val="true"/>
+              <w:suppressAutoHyphens w:val="true"/>
+              <w:spacing w:before="0" w:after="0" w:line="240"/>
+              <w:ind w:right="0" w:left="0" w:firstLine="0"/>
+              <w:jc w:val="left"/>
+              <w:rPr>
+                <w:rFonts w:ascii="Arial" w:hAnsi="Arial" w:cs="Arial" w:eastAsia="Arial"/>
+                <w:color w:val="000000"/>
+                <w:spacing w:val="0"/>
+                <w:position w:val="0"/>
+                <w:sz w:val="22"/>
+                <w:u w:val="single"/>
+                <w:shd w:fill="auto" w:val="clear"/>
+              </w:rPr>
+            </w:pPr>
+            <w:r>
+              <w:rPr>
+                <w:rFonts w:ascii="Arial" w:hAnsi="Arial" w:cs="Arial" w:eastAsia="Arial"/>
+                <w:color w:val="000000"/>
+                <w:spacing w:val="0"/>
+                <w:position w:val="0"/>
+                <w:sz w:val="22"/>
+                <w:u w:val="single"/>
+                <w:shd w:fill="auto" w:val="clear"/>
+              </w:rPr>
+              <w:t xml:space="preserve">5.2.1. Inclui, opcionalmente, Variante 3.2</w:t>
+            </w:r>
+          </w:p>
+          <w:p>
+            <w:pPr>
+              <w:keepNext w:val="true"/>
+              <w:suppressAutoHyphens w:val="true"/>
+              <w:spacing w:before="0" w:after="0" w:line="240"/>
+              <w:ind w:right="0" w:left="0" w:firstLine="0"/>
+              <w:jc w:val="left"/>
+              <w:rPr>
+                <w:rFonts w:ascii="Arial" w:hAnsi="Arial" w:cs="Arial" w:eastAsia="Arial"/>
+                <w:color w:val="000000"/>
+                <w:spacing w:val="0"/>
+                <w:position w:val="0"/>
+                <w:sz w:val="22"/>
+                <w:u w:val="single"/>
+                <w:shd w:fill="auto" w:val="clear"/>
+              </w:rPr>
+            </w:pPr>
+            <w:r>
+              <w:rPr>
+                <w:rFonts w:ascii="Arial" w:hAnsi="Arial" w:cs="Arial" w:eastAsia="Arial"/>
+                <w:color w:val="000000"/>
+                <w:spacing w:val="0"/>
+                <w:position w:val="0"/>
+                <w:sz w:val="22"/>
+                <w:u w:val="single"/>
+                <w:shd w:fill="auto" w:val="clear"/>
+              </w:rPr>
+              <w:t xml:space="preserve">5.2.2. [IN] O </w:t>
             </w:r>
             <w:r>
               <w:rPr>
@@ -7316,63 +7346,63 @@
                 <w:u w:val="single"/>
                 <w:shd w:fill="auto" w:val="clear"/>
               </w:rPr>
-              <w:t xml:space="preserve">Variante 4.3: Excluir</w:t>
-            </w:r>
-          </w:p>
-          <w:p>
-            <w:pPr>
-              <w:keepNext w:val="true"/>
-              <w:suppressAutoHyphens w:val="true"/>
-              <w:spacing w:before="0" w:after="0" w:line="240"/>
-              <w:ind w:right="0" w:left="0" w:firstLine="0"/>
-              <w:jc w:val="left"/>
-              <w:rPr>
-                <w:rFonts w:ascii="Arial" w:hAnsi="Arial" w:cs="Arial" w:eastAsia="Arial"/>
-                <w:color w:val="000000"/>
-                <w:spacing w:val="0"/>
-                <w:position w:val="0"/>
-                <w:sz w:val="22"/>
-                <w:u w:val="single"/>
-                <w:shd w:fill="auto" w:val="clear"/>
-              </w:rPr>
-            </w:pPr>
-            <w:r>
-              <w:rPr>
-                <w:rFonts w:ascii="Arial" w:hAnsi="Arial" w:cs="Arial" w:eastAsia="Arial"/>
-                <w:color w:val="000000"/>
-                <w:spacing w:val="0"/>
-                <w:position w:val="0"/>
-                <w:sz w:val="22"/>
-                <w:u w:val="single"/>
-                <w:shd w:fill="auto" w:val="clear"/>
-              </w:rPr>
-              <w:t xml:space="preserve">4.3.1. Inclui, opcionalmente, Variante 3.2</w:t>
-            </w:r>
-          </w:p>
-          <w:p>
-            <w:pPr>
-              <w:keepNext w:val="true"/>
-              <w:suppressAutoHyphens w:val="true"/>
-              <w:spacing w:before="0" w:after="0" w:line="240"/>
-              <w:ind w:right="0" w:left="0" w:firstLine="0"/>
-              <w:jc w:val="left"/>
-              <w:rPr>
-                <w:spacing w:val="0"/>
-                <w:position w:val="0"/>
-                <w:sz w:val="22"/>
-              </w:rPr>
-            </w:pPr>
-            <w:r>
-              <w:rPr>
-                <w:rFonts w:ascii="Arial" w:hAnsi="Arial" w:cs="Arial" w:eastAsia="Arial"/>
-                <w:color w:val="000000"/>
-                <w:spacing w:val="0"/>
-                <w:position w:val="0"/>
-                <w:sz w:val="22"/>
-                <w:u w:val="single"/>
-                <w:shd w:fill="auto" w:val="clear"/>
-              </w:rPr>
-              <w:t xml:space="preserve">4.3.2. [IN] O </w:t>
+              <w:t xml:space="preserve">Variante 5.3: Excluir</w:t>
+            </w:r>
+          </w:p>
+          <w:p>
+            <w:pPr>
+              <w:keepNext w:val="true"/>
+              <w:suppressAutoHyphens w:val="true"/>
+              <w:spacing w:before="0" w:after="0" w:line="240"/>
+              <w:ind w:right="0" w:left="0" w:firstLine="0"/>
+              <w:jc w:val="left"/>
+              <w:rPr>
+                <w:rFonts w:ascii="Arial" w:hAnsi="Arial" w:cs="Arial" w:eastAsia="Arial"/>
+                <w:color w:val="000000"/>
+                <w:spacing w:val="0"/>
+                <w:position w:val="0"/>
+                <w:sz w:val="22"/>
+                <w:u w:val="single"/>
+                <w:shd w:fill="auto" w:val="clear"/>
+              </w:rPr>
+            </w:pPr>
+            <w:r>
+              <w:rPr>
+                <w:rFonts w:ascii="Arial" w:hAnsi="Arial" w:cs="Arial" w:eastAsia="Arial"/>
+                <w:color w:val="000000"/>
+                <w:spacing w:val="0"/>
+                <w:position w:val="0"/>
+                <w:sz w:val="22"/>
+                <w:u w:val="single"/>
+                <w:shd w:fill="auto" w:val="clear"/>
+              </w:rPr>
+              <w:t xml:space="preserve">5.3.1. Inclui, opcionalmente, Variante 3.2</w:t>
+            </w:r>
+          </w:p>
+          <w:p>
+            <w:pPr>
+              <w:keepNext w:val="true"/>
+              <w:suppressAutoHyphens w:val="true"/>
+              <w:spacing w:before="0" w:after="0" w:line="240"/>
+              <w:ind w:right="0" w:left="0" w:firstLine="0"/>
+              <w:jc w:val="left"/>
+              <w:rPr>
+                <w:spacing w:val="0"/>
+                <w:position w:val="0"/>
+                <w:sz w:val="22"/>
+              </w:rPr>
+            </w:pPr>
+            <w:r>
+              <w:rPr>
+                <w:rFonts w:ascii="Arial" w:hAnsi="Arial" w:cs="Arial" w:eastAsia="Arial"/>
+                <w:color w:val="000000"/>
+                <w:spacing w:val="0"/>
+                <w:position w:val="0"/>
+                <w:sz w:val="22"/>
+                <w:u w:val="single"/>
+                <w:shd w:fill="auto" w:val="clear"/>
+              </w:rPr>
+              <w:t xml:space="preserve">5.3.2. [IN] O </w:t>
             </w:r>
             <w:r>
               <w:rPr>

</xml_diff>